<commit_message>
FlorencePuech published a site update
</commit_message>
<xml_diff>
--- a/MLargeDataSets.docx
+++ b/MLargeDataSets.docx
@@ -49,13 +49,7 @@
         <w:t xml:space="preserve"> </w:t>
       </w:r>
       <w:r>
-        <w:t xml:space="preserve">With</w:t>
-      </w:r>
-      <w:r>
-        <w:t xml:space="preserve"> </w:t>
-      </w:r>
-      <w:r>
-        <w:t xml:space="preserve">M</w:t>
+        <w:t xml:space="preserve">With M</w:t>
       </w:r>
     </w:p>
     <w:p>
@@ -3105,7 +3099,7 @@
         <w:t xml:space="preserve"> </w:t>
       </w:r>
       <w:r>
-        <w:t xml:space="preserve">(e.g.:2.56seconds) for</w:t>
+        <w:t xml:space="preserve">(e.g.:2.68seconds) for</w:t>
       </w:r>
       <w:r>
         <w:t xml:space="preserve"> </w:t>
@@ -3150,7 +3144,7 @@
         <w:pStyle w:val="Corpsdetexte"/>
       </w:pPr>
       <w:r>
-        <w:t xml:space="preserve">Using a distance matrix may seem an efficient way of saving computation time, but in reality calculating distances is extremely fast and the whole process from a matrix is ultimately more time-consuming (array</w:t>
+        <w:t xml:space="preserve">Using a distance matrix may seem an efficient way of saving computation time, but in reality calculating distances is extremely fast and the whole process from a matrix is ultimately more time-consuming (Table</w:t>
       </w:r>
       <w:r>
         <w:t xml:space="preserve"> </w:t>
@@ -3217,7 +3211,7 @@
               <w:jc w:val="left"/>
             </w:pPr>
             <w:r>
-              <w:t xml:space="preserve">Méthode</w:t>
+              <w:t xml:space="preserve">Method</w:t>
             </w:r>
           </w:p>
         </w:tc>
@@ -3229,7 +3223,7 @@
               <w:jc w:val="right"/>
             </w:pPr>
             <w:r>
-              <w:t xml:space="preserve">Temps</w:t>
+              <w:t xml:space="preserve">Time</w:t>
             </w:r>
           </w:p>
         </w:tc>
@@ -3243,7 +3237,7 @@
               <w:jc w:val="left"/>
             </w:pPr>
             <w:r>
-              <w:t xml:space="preserve">Jeu de points</w:t>
+              <w:t xml:space="preserve">Point Pattern</w:t>
             </w:r>
           </w:p>
         </w:tc>
@@ -3255,7 +3249,7 @@
               <w:jc w:val="right"/>
             </w:pPr>
             <w:r>
-              <w:t xml:space="preserve">10</w:t>
+              <w:t xml:space="preserve">8</w:t>
             </w:r>
           </w:p>
         </w:tc>
@@ -3269,7 +3263,7 @@
               <w:jc w:val="left"/>
             </w:pPr>
             <w:r>
-              <w:t xml:space="preserve">Matrice de distances</w:t>
+              <w:t xml:space="preserve">Distance Matrix</w:t>
             </w:r>
           </w:p>
         </w:tc>
@@ -3281,7 +3275,7 @@
               <w:jc w:val="right"/>
             </w:pPr>
             <w:r>
-              <w:t xml:space="preserve">17</w:t>
+              <w:t xml:space="preserve">10</w:t>
             </w:r>
           </w:p>
         </w:tc>

</xml_diff>